<commit_message>
Menu contextual y pruebas Documentacion
</commit_message>
<xml_diff>
--- a/Requisitos/Checklist_Proyecto_DAM_2024-2025.docx
+++ b/Requisitos/Checklist_Proyecto_DAM_2024-2025.docx
@@ -224,12 +224,14 @@
       <w:r>
         <w:rPr>
           <w:b/>
+          <w:highlight w:val="yellow"/>
           <w:lang w:val="es-ES"/>
         </w:rPr>
         <w:t xml:space="preserve">☐ </w:t>
       </w:r>
       <w:r>
         <w:rPr>
+          <w:highlight w:val="yellow"/>
           <w:lang w:val="es-ES"/>
         </w:rPr>
         <w:t xml:space="preserve">Gestión de eventos: </w:t>
@@ -237,6 +239,7 @@
       <w:proofErr w:type="spellStart"/>
       <w:r>
         <w:rPr>
+          <w:highlight w:val="yellow"/>
           <w:lang w:val="es-ES"/>
         </w:rPr>
         <w:t>ActionListener</w:t>
@@ -244,6 +247,7 @@
       <w:proofErr w:type="spellEnd"/>
       <w:r>
         <w:rPr>
+          <w:highlight w:val="yellow"/>
           <w:lang w:val="es-ES"/>
         </w:rPr>
         <w:t xml:space="preserve">, </w:t>
@@ -251,6 +255,7 @@
       <w:proofErr w:type="spellStart"/>
       <w:r>
         <w:rPr>
+          <w:highlight w:val="yellow"/>
           <w:lang w:val="es-ES"/>
         </w:rPr>
         <w:t>ChangeListener</w:t>
@@ -258,6 +263,7 @@
       <w:proofErr w:type="spellEnd"/>
       <w:r>
         <w:rPr>
+          <w:highlight w:val="yellow"/>
           <w:lang w:val="es-ES"/>
         </w:rPr>
         <w:t>, etc.</w:t>
@@ -464,12 +470,14 @@
       <w:r>
         <w:rPr>
           <w:b/>
+          <w:highlight w:val="yellow"/>
           <w:lang w:val="es-ES"/>
         </w:rPr>
         <w:t xml:space="preserve">☐ </w:t>
       </w:r>
       <w:r>
         <w:rPr>
+          <w:highlight w:val="yellow"/>
           <w:lang w:val="es-ES"/>
         </w:rPr>
         <w:t>Soporte para internacionalización (i18n).</w:t>
@@ -662,12 +670,14 @@
       <w:r>
         <w:rPr>
           <w:b/>
+          <w:highlight w:val="yellow"/>
           <w:lang w:val="es-ES"/>
         </w:rPr>
         <w:t xml:space="preserve">☐ </w:t>
       </w:r>
       <w:r>
         <w:rPr>
+          <w:highlight w:val="yellow"/>
           <w:lang w:val="es-ES"/>
         </w:rPr>
         <w:t xml:space="preserve">Notificaciones simples o expandidas, diálogos de confirmación, </w:t>
@@ -675,6 +685,7 @@
       <w:proofErr w:type="spellStart"/>
       <w:r>
         <w:rPr>
+          <w:highlight w:val="yellow"/>
           <w:lang w:val="es-ES"/>
         </w:rPr>
         <w:t>toasts</w:t>
@@ -682,6 +693,7 @@
       <w:proofErr w:type="spellEnd"/>
       <w:r>
         <w:rPr>
+          <w:highlight w:val="yellow"/>
           <w:lang w:val="es-ES"/>
         </w:rPr>
         <w:t xml:space="preserve"> personalizados.</w:t>
@@ -696,12 +708,14 @@
       <w:r>
         <w:rPr>
           <w:b/>
+          <w:highlight w:val="yellow"/>
           <w:lang w:val="es-ES"/>
         </w:rPr>
         <w:t xml:space="preserve">☐ </w:t>
       </w:r>
       <w:r>
         <w:rPr>
+          <w:highlight w:val="yellow"/>
           <w:lang w:val="es-ES"/>
         </w:rPr>
         <w:t>Soporte para acciones: abrir navegador, enviar correo, compartir información, llamadas, etc.</w:t>
@@ -716,12 +730,14 @@
       <w:r>
         <w:rPr>
           <w:b/>
+          <w:highlight w:val="yellow"/>
           <w:lang w:val="es-ES"/>
         </w:rPr>
         <w:t xml:space="preserve">☐ </w:t>
       </w:r>
       <w:r>
         <w:rPr>
+          <w:highlight w:val="yellow"/>
           <w:lang w:val="es-ES"/>
         </w:rPr>
         <w:t>Menús contextuales o globales en la barra superior.</w:t>
@@ -810,12 +826,14 @@
       <w:r>
         <w:rPr>
           <w:b/>
+          <w:highlight w:val="yellow"/>
           <w:lang w:val="es-ES"/>
         </w:rPr>
         <w:t xml:space="preserve">☐ </w:t>
       </w:r>
       <w:r>
         <w:rPr>
+          <w:highlight w:val="yellow"/>
           <w:lang w:val="es-ES"/>
         </w:rPr>
         <w:t>Gestión de permisos en tiempo real si es necesario.</w:t>
@@ -959,6 +977,7 @@
         <w:t xml:space="preserve">Redacción de un </w:t>
       </w:r>
       <w:proofErr w:type="spellStart"/>
+      <w:proofErr w:type="gramStart"/>
       <w:r>
         <w:rPr>
           <w:lang w:val="es-ES"/>
@@ -966,6 +985,7 @@
         <w:t>abstract</w:t>
       </w:r>
       <w:proofErr w:type="spellEnd"/>
+      <w:proofErr w:type="gramEnd"/>
       <w:r>
         <w:rPr>
           <w:lang w:val="es-ES"/>
@@ -993,6 +1013,7 @@
         <w:t xml:space="preserve">Incluir contexto, metodología, resultados y conclusiones en el </w:t>
       </w:r>
       <w:proofErr w:type="spellStart"/>
+      <w:proofErr w:type="gramStart"/>
       <w:r>
         <w:rPr>
           <w:lang w:val="es-ES"/>
@@ -1000,6 +1021,7 @@
         <w:t>abstract</w:t>
       </w:r>
       <w:proofErr w:type="spellEnd"/>
+      <w:proofErr w:type="gramEnd"/>
       <w:r>
         <w:rPr>
           <w:lang w:val="es-ES"/>

</xml_diff>